<commit_message>
Q1 half controlled side is added to draft
</commit_message>
<xml_diff>
--- a/Report/Formulation and Proof of Q1/DraftofQ1.docx
+++ b/Report/Formulation and Proof of Q1/DraftofQ1.docx
@@ -8,6 +8,8 @@
           <w:lang w:val="tr-TR"/>
         </w:rPr>
       </w:pPr>
+      <w:bookmarkStart w:id="0" w:name="_Hlk532161479"/>
+      <w:bookmarkEnd w:id="0"/>
       <w:r>
         <w:rPr>
           <w:lang w:val="tr-TR"/>
@@ -758,6 +760,48 @@
     </w:p>
     <w:p>
       <w:pPr>
+        <w:rPr>
+          <w:lang w:val="tr-TR"/>
+        </w:rPr>
+      </w:pPr>
+    </w:p>
+    <w:p>
+      <w:pPr>
+        <w:rPr>
+          <w:lang w:val="tr-TR"/>
+        </w:rPr>
+      </w:pPr>
+    </w:p>
+    <w:p>
+      <w:pPr>
+        <w:rPr>
+          <w:lang w:val="tr-TR"/>
+        </w:rPr>
+      </w:pPr>
+    </w:p>
+    <w:p>
+      <w:pPr>
+        <w:rPr>
+          <w:lang w:val="tr-TR"/>
+        </w:rPr>
+      </w:pPr>
+    </w:p>
+    <w:p>
+      <w:pPr>
+        <w:rPr>
+          <w:lang w:val="tr-TR"/>
+        </w:rPr>
+      </w:pPr>
+    </w:p>
+    <w:p>
+      <w:pPr>
+        <w:rPr>
+          <w:lang w:val="tr-TR"/>
+        </w:rPr>
+      </w:pPr>
+    </w:p>
+    <w:p>
+      <w:pPr>
         <w:pStyle w:val="Balk1"/>
         <w:rPr>
           <w:lang w:val="tr-TR"/>
@@ -767,6 +811,7 @@
         <w:rPr>
           <w:lang w:val="tr-TR"/>
         </w:rPr>
+        <w:lastRenderedPageBreak/>
         <w:t>Firing Angle Calculation of Fully Controlled Rectifier</w:t>
       </w:r>
     </w:p>
@@ -782,7 +827,6 @@
         <w:keepNext/>
       </w:pPr>
       <w:r>
-        <w:lastRenderedPageBreak/>
         <w:drawing>
           <wp:inline distT="0" distB="0" distL="0" distR="0" wp14:anchorId="4555D471" wp14:editId="11658632">
             <wp:extent cx="5749925" cy="3343275"/>
@@ -951,6 +995,7 @@
         <w:keepNext/>
       </w:pPr>
       <w:r>
+        <w:lastRenderedPageBreak/>
         <w:drawing>
           <wp:inline distT="0" distB="0" distL="0" distR="0" wp14:anchorId="72966812" wp14:editId="0F2374E6">
             <wp:extent cx="2676525" cy="1076325"/>
@@ -1013,7 +1058,6 @@
     </w:p>
     <w:p>
       <w:r>
-        <w:lastRenderedPageBreak/>
         <w:t xml:space="preserve">Equation 8 is deducted from equation 7. Average voltage depends on both firing angle and commutation time. </w:t>
       </w:r>
     </w:p>
@@ -1300,9 +1344,6 @@
       </w:r>
     </w:p>
     <w:p>
-      <w:r>
-        <w:t>.</w:t>
-      </w:r>
       <w:r>
         <w:t>All circuit diagram shown Figure 3.  The circuit has some subsystem that provides firing angles, measurement of currents,voltages and calculation of mean value and THD.</w:t>
       </w:r>
@@ -1590,9 +1631,890 @@
       </w:r>
     </w:p>
     <w:p/>
-    <w:p>
-      <w:bookmarkStart w:id="0" w:name="_GoBack"/>
-      <w:bookmarkEnd w:id="0"/>
+    <w:p/>
+    <w:p>
+      <w:pPr>
+        <w:pStyle w:val="Balk1"/>
+      </w:pPr>
+      <w:r>
+        <w:lastRenderedPageBreak/>
+        <w:t>Firing Angle Calculation of Half Controlled Rectifier</w:t>
+      </w:r>
+    </w:p>
+    <w:p>
+      <w:pPr>
+        <w:keepNext/>
+      </w:pPr>
+      <w:r>
+        <w:drawing>
+          <wp:inline distT="0" distB="0" distL="0" distR="0" wp14:anchorId="52FF825D" wp14:editId="312EA979">
+            <wp:extent cx="5749925" cy="3255010"/>
+            <wp:effectExtent l="0" t="0" r="3175" b="2540"/>
+            <wp:docPr id="14" name="Resim 14"/>
+            <wp:cNvGraphicFramePr>
+              <a:graphicFrameLocks xmlns:a="http://schemas.openxmlformats.org/drawingml/2006/main" noChangeAspect="1"/>
+            </wp:cNvGraphicFramePr>
+            <a:graphic xmlns:a="http://schemas.openxmlformats.org/drawingml/2006/main">
+              <a:graphicData uri="http://schemas.openxmlformats.org/drawingml/2006/picture">
+                <pic:pic xmlns:pic="http://schemas.openxmlformats.org/drawingml/2006/picture">
+                  <pic:nvPicPr>
+                    <pic:cNvPr id="0" name="Picture 2"/>
+                    <pic:cNvPicPr>
+                      <a:picLocks noChangeAspect="1" noChangeArrowheads="1"/>
+                    </pic:cNvPicPr>
+                  </pic:nvPicPr>
+                  <pic:blipFill>
+                    <a:blip r:embed="rId22" cstate="print">
+                      <a:extLst>
+                        <a:ext uri="{28A0092B-C50C-407E-A947-70E740481C1C}">
+                          <a14:useLocalDpi xmlns:a14="http://schemas.microsoft.com/office/drawing/2010/main" val="0"/>
+                        </a:ext>
+                      </a:extLst>
+                    </a:blip>
+                    <a:srcRect/>
+                    <a:stretch>
+                      <a:fillRect/>
+                    </a:stretch>
+                  </pic:blipFill>
+                  <pic:spPr bwMode="auto">
+                    <a:xfrm>
+                      <a:off x="0" y="0"/>
+                      <a:ext cx="5749925" cy="3255010"/>
+                    </a:xfrm>
+                    <a:prstGeom prst="rect">
+                      <a:avLst/>
+                    </a:prstGeom>
+                    <a:noFill/>
+                    <a:ln>
+                      <a:noFill/>
+                    </a:ln>
+                  </pic:spPr>
+                </pic:pic>
+              </a:graphicData>
+            </a:graphic>
+          </wp:inline>
+        </w:drawing>
+      </w:r>
+    </w:p>
+    <w:p>
+      <w:pPr>
+        <w:pStyle w:val="ResimYazs"/>
+      </w:pPr>
+      <w:r>
+        <w:t xml:space="preserve">Figure </w:t>
+      </w:r>
+      <w:r>
+        <w:fldChar w:fldCharType="begin"/>
+      </w:r>
+      <w:r>
+        <w:instrText xml:space="preserve"> SEQ Figure \* ARABIC </w:instrText>
+      </w:r>
+      <w:r>
+        <w:fldChar w:fldCharType="separate"/>
+      </w:r>
+      <w:r>
+        <w:t>7</w:t>
+      </w:r>
+      <w:r>
+        <w:fldChar w:fldCharType="end"/>
+      </w:r>
+    </w:p>
+    <w:p/>
+    <w:p>
+      <w:r>
+        <w:t>As can be seen Figure X output voltage can not passing negative cycle because  of diodes. So, commutation occurs for transition between  -Id and zero or zero and Id.</w:t>
+      </w:r>
+    </w:p>
+    <w:p/>
+    <w:p>
+      <w:pPr>
+        <w:keepNext/>
+      </w:pPr>
+      <w:r>
+        <w:drawing>
+          <wp:inline distT="0" distB="0" distL="0" distR="0" wp14:anchorId="2C3F3648" wp14:editId="10122D51">
+            <wp:extent cx="3314700" cy="733425"/>
+            <wp:effectExtent l="0" t="0" r="0" b="9525"/>
+            <wp:docPr id="21" name="Resim 21"/>
+            <wp:cNvGraphicFramePr>
+              <a:graphicFrameLocks xmlns:a="http://schemas.openxmlformats.org/drawingml/2006/main" noChangeAspect="1"/>
+            </wp:cNvGraphicFramePr>
+            <a:graphic xmlns:a="http://schemas.openxmlformats.org/drawingml/2006/main">
+              <a:graphicData uri="http://schemas.openxmlformats.org/drawingml/2006/picture">
+                <pic:pic xmlns:pic="http://schemas.openxmlformats.org/drawingml/2006/picture">
+                  <pic:nvPicPr>
+                    <pic:cNvPr id="1" name=""/>
+                    <pic:cNvPicPr/>
+                  </pic:nvPicPr>
+                  <pic:blipFill>
+                    <a:blip r:embed="rId23"/>
+                    <a:stretch>
+                      <a:fillRect/>
+                    </a:stretch>
+                  </pic:blipFill>
+                  <pic:spPr>
+                    <a:xfrm>
+                      <a:off x="0" y="0"/>
+                      <a:ext cx="3314700" cy="733425"/>
+                    </a:xfrm>
+                    <a:prstGeom prst="rect">
+                      <a:avLst/>
+                    </a:prstGeom>
+                  </pic:spPr>
+                </pic:pic>
+              </a:graphicData>
+            </a:graphic>
+          </wp:inline>
+        </w:drawing>
+      </w:r>
+    </w:p>
+    <w:p>
+      <w:pPr>
+        <w:pStyle w:val="ResimYazs"/>
+      </w:pPr>
+      <w:r>
+        <w:t xml:space="preserve">Equation </w:t>
+      </w:r>
+      <w:r>
+        <w:fldChar w:fldCharType="begin"/>
+      </w:r>
+      <w:r>
+        <w:instrText xml:space="preserve"> SEQ Equation \* ARABIC </w:instrText>
+      </w:r>
+      <w:r>
+        <w:fldChar w:fldCharType="separate"/>
+      </w:r>
+      <w:r>
+        <w:t>11</w:t>
+      </w:r>
+      <w:r>
+        <w:fldChar w:fldCharType="end"/>
+      </w:r>
+    </w:p>
+    <w:p/>
+    <w:p>
+      <w:r>
+        <w:t>Equation 11 shows that average output with respect to firing angle and commutation time. The equation is reduced to Equation 12.</w:t>
+      </w:r>
+    </w:p>
+    <w:p>
+      <w:pPr>
+        <w:keepNext/>
+      </w:pPr>
+      <w:r>
+        <w:drawing>
+          <wp:inline distT="0" distB="0" distL="0" distR="0" wp14:anchorId="67306A44" wp14:editId="47699323">
+            <wp:extent cx="3057525" cy="1000125"/>
+            <wp:effectExtent l="0" t="0" r="9525" b="9525"/>
+            <wp:docPr id="22" name="Resim 22"/>
+            <wp:cNvGraphicFramePr>
+              <a:graphicFrameLocks xmlns:a="http://schemas.openxmlformats.org/drawingml/2006/main" noChangeAspect="1"/>
+            </wp:cNvGraphicFramePr>
+            <a:graphic xmlns:a="http://schemas.openxmlformats.org/drawingml/2006/main">
+              <a:graphicData uri="http://schemas.openxmlformats.org/drawingml/2006/picture">
+                <pic:pic xmlns:pic="http://schemas.openxmlformats.org/drawingml/2006/picture">
+                  <pic:nvPicPr>
+                    <pic:cNvPr id="1" name=""/>
+                    <pic:cNvPicPr/>
+                  </pic:nvPicPr>
+                  <pic:blipFill>
+                    <a:blip r:embed="rId24"/>
+                    <a:stretch>
+                      <a:fillRect/>
+                    </a:stretch>
+                  </pic:blipFill>
+                  <pic:spPr>
+                    <a:xfrm>
+                      <a:off x="0" y="0"/>
+                      <a:ext cx="3057525" cy="1000125"/>
+                    </a:xfrm>
+                    <a:prstGeom prst="rect">
+                      <a:avLst/>
+                    </a:prstGeom>
+                  </pic:spPr>
+                </pic:pic>
+              </a:graphicData>
+            </a:graphic>
+          </wp:inline>
+        </w:drawing>
+      </w:r>
+    </w:p>
+    <w:p>
+      <w:pPr>
+        <w:pStyle w:val="ResimYazs"/>
+      </w:pPr>
+      <w:r>
+        <w:t xml:space="preserve">Equation </w:t>
+      </w:r>
+      <w:r>
+        <w:fldChar w:fldCharType="begin"/>
+      </w:r>
+      <w:r>
+        <w:instrText xml:space="preserve"> SEQ Equation \* ARABIC </w:instrText>
+      </w:r>
+      <w:r>
+        <w:fldChar w:fldCharType="separate"/>
+      </w:r>
+      <w:r>
+        <w:t>12</w:t>
+      </w:r>
+      <w:r>
+        <w:fldChar w:fldCharType="end"/>
+      </w:r>
+    </w:p>
+    <w:p>
+      <w:r>
+        <w:t xml:space="preserve">Commutation time is depends on line inductance, current and grid frequency. Then, Equation 13 is written to calculate commutation and it is written as </w:t>
+      </w:r>
+      <w:r>
+        <w:t>Equaition 14.</w:t>
+      </w:r>
+    </w:p>
+    <w:p/>
+    <w:p>
+      <w:pPr>
+        <w:keepNext/>
+      </w:pPr>
+      <w:r>
+        <w:lastRenderedPageBreak/>
+        <w:drawing>
+          <wp:inline distT="0" distB="0" distL="0" distR="0" wp14:anchorId="4C03AB73" wp14:editId="43D54A58">
+            <wp:extent cx="3724275" cy="857250"/>
+            <wp:effectExtent l="0" t="0" r="9525" b="0"/>
+            <wp:docPr id="23" name="Resim 23"/>
+            <wp:cNvGraphicFramePr>
+              <a:graphicFrameLocks xmlns:a="http://schemas.openxmlformats.org/drawingml/2006/main" noChangeAspect="1"/>
+            </wp:cNvGraphicFramePr>
+            <a:graphic xmlns:a="http://schemas.openxmlformats.org/drawingml/2006/main">
+              <a:graphicData uri="http://schemas.openxmlformats.org/drawingml/2006/picture">
+                <pic:pic xmlns:pic="http://schemas.openxmlformats.org/drawingml/2006/picture">
+                  <pic:nvPicPr>
+                    <pic:cNvPr id="1" name=""/>
+                    <pic:cNvPicPr/>
+                  </pic:nvPicPr>
+                  <pic:blipFill>
+                    <a:blip r:embed="rId25"/>
+                    <a:stretch>
+                      <a:fillRect/>
+                    </a:stretch>
+                  </pic:blipFill>
+                  <pic:spPr>
+                    <a:xfrm>
+                      <a:off x="0" y="0"/>
+                      <a:ext cx="3724275" cy="857250"/>
+                    </a:xfrm>
+                    <a:prstGeom prst="rect">
+                      <a:avLst/>
+                    </a:prstGeom>
+                  </pic:spPr>
+                </pic:pic>
+              </a:graphicData>
+            </a:graphic>
+          </wp:inline>
+        </w:drawing>
+      </w:r>
+    </w:p>
+    <w:p>
+      <w:pPr>
+        <w:pStyle w:val="ResimYazs"/>
+      </w:pPr>
+      <w:r>
+        <w:t xml:space="preserve">Equation </w:t>
+      </w:r>
+      <w:r>
+        <w:fldChar w:fldCharType="begin"/>
+      </w:r>
+      <w:r>
+        <w:instrText xml:space="preserve"> SEQ Equation \* ARABIC </w:instrText>
+      </w:r>
+      <w:r>
+        <w:fldChar w:fldCharType="separate"/>
+      </w:r>
+      <w:r>
+        <w:t>13</w:t>
+      </w:r>
+      <w:r>
+        <w:fldChar w:fldCharType="end"/>
+      </w:r>
+    </w:p>
+    <w:p/>
+    <w:p/>
+    <w:p>
+      <w:pPr>
+        <w:keepNext/>
+      </w:pPr>
+      <w:r>
+        <w:drawing>
+          <wp:inline distT="0" distB="0" distL="0" distR="0" wp14:anchorId="258EE87D" wp14:editId="7679C68B">
+            <wp:extent cx="2647950" cy="876300"/>
+            <wp:effectExtent l="0" t="0" r="0" b="0"/>
+            <wp:docPr id="24" name="Resim 24"/>
+            <wp:cNvGraphicFramePr>
+              <a:graphicFrameLocks xmlns:a="http://schemas.openxmlformats.org/drawingml/2006/main" noChangeAspect="1"/>
+            </wp:cNvGraphicFramePr>
+            <a:graphic xmlns:a="http://schemas.openxmlformats.org/drawingml/2006/main">
+              <a:graphicData uri="http://schemas.openxmlformats.org/drawingml/2006/picture">
+                <pic:pic xmlns:pic="http://schemas.openxmlformats.org/drawingml/2006/picture">
+                  <pic:nvPicPr>
+                    <pic:cNvPr id="1" name=""/>
+                    <pic:cNvPicPr/>
+                  </pic:nvPicPr>
+                  <pic:blipFill>
+                    <a:blip r:embed="rId26"/>
+                    <a:stretch>
+                      <a:fillRect/>
+                    </a:stretch>
+                  </pic:blipFill>
+                  <pic:spPr>
+                    <a:xfrm>
+                      <a:off x="0" y="0"/>
+                      <a:ext cx="2647950" cy="876300"/>
+                    </a:xfrm>
+                    <a:prstGeom prst="rect">
+                      <a:avLst/>
+                    </a:prstGeom>
+                  </pic:spPr>
+                </pic:pic>
+              </a:graphicData>
+            </a:graphic>
+          </wp:inline>
+        </w:drawing>
+      </w:r>
+    </w:p>
+    <w:p>
+      <w:pPr>
+        <w:pStyle w:val="ResimYazs"/>
+      </w:pPr>
+      <w:r>
+        <w:t xml:space="preserve">Equation </w:t>
+      </w:r>
+      <w:r>
+        <w:fldChar w:fldCharType="begin"/>
+      </w:r>
+      <w:r>
+        <w:instrText xml:space="preserve"> SEQ Equation \* ARABIC </w:instrText>
+      </w:r>
+      <w:r>
+        <w:fldChar w:fldCharType="separate"/>
+      </w:r>
+      <w:r>
+        <w:t>14</w:t>
+      </w:r>
+      <w:r>
+        <w:fldChar w:fldCharType="end"/>
+      </w:r>
+    </w:p>
+    <w:p/>
+    <w:p>
+      <w:r>
+        <w:t xml:space="preserve">Then, average output voltage can be calculated as only firing agle varible if the circuit parameters and average current are known. </w:t>
+      </w:r>
+    </w:p>
+    <w:p/>
+    <w:p/>
+    <w:p>
+      <w:pPr>
+        <w:keepNext/>
+      </w:pPr>
+      <w:r>
+        <w:drawing>
+          <wp:inline distT="0" distB="0" distL="0" distR="0" wp14:anchorId="75E7337F" wp14:editId="41AF93D6">
+            <wp:extent cx="3467100" cy="1009650"/>
+            <wp:effectExtent l="0" t="0" r="0" b="0"/>
+            <wp:docPr id="25" name="Resim 25"/>
+            <wp:cNvGraphicFramePr>
+              <a:graphicFrameLocks xmlns:a="http://schemas.openxmlformats.org/drawingml/2006/main" noChangeAspect="1"/>
+            </wp:cNvGraphicFramePr>
+            <a:graphic xmlns:a="http://schemas.openxmlformats.org/drawingml/2006/main">
+              <a:graphicData uri="http://schemas.openxmlformats.org/drawingml/2006/picture">
+                <pic:pic xmlns:pic="http://schemas.openxmlformats.org/drawingml/2006/picture">
+                  <pic:nvPicPr>
+                    <pic:cNvPr id="1" name=""/>
+                    <pic:cNvPicPr/>
+                  </pic:nvPicPr>
+                  <pic:blipFill>
+                    <a:blip r:embed="rId27"/>
+                    <a:stretch>
+                      <a:fillRect/>
+                    </a:stretch>
+                  </pic:blipFill>
+                  <pic:spPr>
+                    <a:xfrm>
+                      <a:off x="0" y="0"/>
+                      <a:ext cx="3467100" cy="1009650"/>
+                    </a:xfrm>
+                    <a:prstGeom prst="rect">
+                      <a:avLst/>
+                    </a:prstGeom>
+                  </pic:spPr>
+                </pic:pic>
+              </a:graphicData>
+            </a:graphic>
+          </wp:inline>
+        </w:drawing>
+      </w:r>
+    </w:p>
+    <w:p>
+      <w:pPr>
+        <w:pStyle w:val="ResimYazs"/>
+      </w:pPr>
+      <w:r>
+        <w:t xml:space="preserve">Equation </w:t>
+      </w:r>
+      <w:r>
+        <w:fldChar w:fldCharType="begin"/>
+      </w:r>
+      <w:r>
+        <w:instrText xml:space="preserve"> SEQ Equation \* ARABIC </w:instrText>
+      </w:r>
+      <w:r>
+        <w:fldChar w:fldCharType="separate"/>
+      </w:r>
+      <w:r>
+        <w:t>15</w:t>
+      </w:r>
+      <w:r>
+        <w:fldChar w:fldCharType="end"/>
+      </w:r>
+    </w:p>
+    <w:p/>
+    <w:p>
+      <w:r>
+        <w:t>From equation 15, only unknown is firing angle. By placing other parameters numerical, firing angle is drawn as 56.06 degree.</w:t>
+      </w:r>
+    </w:p>
+    <w:p>
+      <w:pPr>
+        <w:pStyle w:val="Balk1"/>
+      </w:pPr>
+      <w:r>
+        <w:lastRenderedPageBreak/>
+        <w:t xml:space="preserve">Simulation Results of </w:t>
+      </w:r>
+      <w:r>
+        <w:t>Half</w:t>
+      </w:r>
+      <w:r>
+        <w:t xml:space="preserve"> Controlled Rectifier </w:t>
+      </w:r>
+    </w:p>
+    <w:p>
+      <w:pPr>
+        <w:keepNext/>
+      </w:pPr>
+      <w:r>
+        <w:drawing>
+          <wp:inline distT="0" distB="0" distL="0" distR="0" wp14:anchorId="7998C995" wp14:editId="0BBD3C3B">
+            <wp:extent cx="4934902" cy="2633472"/>
+            <wp:effectExtent l="0" t="0" r="0" b="0"/>
+            <wp:docPr id="26" name="Resim 26"/>
+            <wp:cNvGraphicFramePr>
+              <a:graphicFrameLocks xmlns:a="http://schemas.openxmlformats.org/drawingml/2006/main" noChangeAspect="1"/>
+            </wp:cNvGraphicFramePr>
+            <a:graphic xmlns:a="http://schemas.openxmlformats.org/drawingml/2006/main">
+              <a:graphicData uri="http://schemas.openxmlformats.org/drawingml/2006/picture">
+                <pic:pic xmlns:pic="http://schemas.openxmlformats.org/drawingml/2006/picture">
+                  <pic:nvPicPr>
+                    <pic:cNvPr id="0" name="Picture 3"/>
+                    <pic:cNvPicPr>
+                      <a:picLocks noChangeAspect="1" noChangeArrowheads="1"/>
+                    </pic:cNvPicPr>
+                  </pic:nvPicPr>
+                  <pic:blipFill>
+                    <a:blip r:embed="rId28" cstate="print">
+                      <a:extLst>
+                        <a:ext uri="{28A0092B-C50C-407E-A947-70E740481C1C}">
+                          <a14:useLocalDpi xmlns:a14="http://schemas.microsoft.com/office/drawing/2010/main" val="0"/>
+                        </a:ext>
+                      </a:extLst>
+                    </a:blip>
+                    <a:srcRect/>
+                    <a:stretch>
+                      <a:fillRect/>
+                    </a:stretch>
+                  </pic:blipFill>
+                  <pic:spPr bwMode="auto">
+                    <a:xfrm>
+                      <a:off x="0" y="0"/>
+                      <a:ext cx="4944575" cy="2638634"/>
+                    </a:xfrm>
+                    <a:prstGeom prst="rect">
+                      <a:avLst/>
+                    </a:prstGeom>
+                    <a:noFill/>
+                    <a:ln>
+                      <a:noFill/>
+                    </a:ln>
+                  </pic:spPr>
+                </pic:pic>
+              </a:graphicData>
+            </a:graphic>
+          </wp:inline>
+        </w:drawing>
+      </w:r>
+    </w:p>
+    <w:p>
+      <w:pPr>
+        <w:pStyle w:val="ResimYazs"/>
+      </w:pPr>
+      <w:r>
+        <w:t xml:space="preserve">Figure </w:t>
+      </w:r>
+      <w:r>
+        <w:fldChar w:fldCharType="begin"/>
+      </w:r>
+      <w:r>
+        <w:instrText xml:space="preserve"> SEQ Figure \* ARABIC </w:instrText>
+      </w:r>
+      <w:r>
+        <w:fldChar w:fldCharType="separate"/>
+      </w:r>
+      <w:r>
+        <w:t>8</w:t>
+      </w:r>
+      <w:r>
+        <w:fldChar w:fldCharType="end"/>
+      </w:r>
+    </w:p>
+    <w:p/>
+    <w:p>
+      <w:r>
+        <w:t xml:space="preserve">There is a half controlled rectifier at Figure 8. It is two ways to create these circuit. One of them is using one diodes and 4 thyristor. Other one is established by 2 diodes and 2 thyristors. Second one is used for this setup. </w:t>
+      </w:r>
+    </w:p>
+    <w:p>
+      <w:r>
+        <w:t xml:space="preserve">There is a sum subsytem to measure the reqiure voltage and current and calculation about them. </w:t>
+      </w:r>
+    </w:p>
+    <w:p>
+      <w:pPr>
+        <w:keepNext/>
+      </w:pPr>
+      <w:r>
+        <w:drawing>
+          <wp:inline distT="0" distB="0" distL="0" distR="0" wp14:anchorId="304E1731" wp14:editId="12AA2C9D">
+            <wp:extent cx="3635375" cy="1755775"/>
+            <wp:effectExtent l="0" t="0" r="3175" b="0"/>
+            <wp:docPr id="27" name="Resim 27"/>
+            <wp:cNvGraphicFramePr>
+              <a:graphicFrameLocks xmlns:a="http://schemas.openxmlformats.org/drawingml/2006/main" noChangeAspect="1"/>
+            </wp:cNvGraphicFramePr>
+            <a:graphic xmlns:a="http://schemas.openxmlformats.org/drawingml/2006/main">
+              <a:graphicData uri="http://schemas.openxmlformats.org/drawingml/2006/picture">
+                <pic:pic xmlns:pic="http://schemas.openxmlformats.org/drawingml/2006/picture">
+                  <pic:nvPicPr>
+                    <pic:cNvPr id="0" name="Picture 4"/>
+                    <pic:cNvPicPr>
+                      <a:picLocks noChangeAspect="1" noChangeArrowheads="1"/>
+                    </pic:cNvPicPr>
+                  </pic:nvPicPr>
+                  <pic:blipFill>
+                    <a:blip r:embed="rId29">
+                      <a:extLst>
+                        <a:ext uri="{28A0092B-C50C-407E-A947-70E740481C1C}">
+                          <a14:useLocalDpi xmlns:a14="http://schemas.microsoft.com/office/drawing/2010/main" val="0"/>
+                        </a:ext>
+                      </a:extLst>
+                    </a:blip>
+                    <a:srcRect/>
+                    <a:stretch>
+                      <a:fillRect/>
+                    </a:stretch>
+                  </pic:blipFill>
+                  <pic:spPr bwMode="auto">
+                    <a:xfrm>
+                      <a:off x="0" y="0"/>
+                      <a:ext cx="3635375" cy="1755775"/>
+                    </a:xfrm>
+                    <a:prstGeom prst="rect">
+                      <a:avLst/>
+                    </a:prstGeom>
+                    <a:noFill/>
+                    <a:ln>
+                      <a:noFill/>
+                    </a:ln>
+                  </pic:spPr>
+                </pic:pic>
+              </a:graphicData>
+            </a:graphic>
+          </wp:inline>
+        </w:drawing>
+      </w:r>
+    </w:p>
+    <w:p>
+      <w:pPr>
+        <w:pStyle w:val="ResimYazs"/>
+      </w:pPr>
+      <w:r>
+        <w:t xml:space="preserve">Figure </w:t>
+      </w:r>
+      <w:r>
+        <w:fldChar w:fldCharType="begin"/>
+      </w:r>
+      <w:r>
+        <w:instrText xml:space="preserve"> SEQ Figure \* ARABIC </w:instrText>
+      </w:r>
+      <w:r>
+        <w:fldChar w:fldCharType="separate"/>
+      </w:r>
+      <w:r>
+        <w:t>9</w:t>
+      </w:r>
+      <w:r>
+        <w:fldChar w:fldCharType="end"/>
+      </w:r>
+    </w:p>
+    <w:p/>
+    <w:p>
+      <w:r>
+        <w:t>Figure 9 represents that our analytical calculation is true because as expected, the average current is like 40 ampers. Small changes are related to snubber circuit among diodes and thyristors.</w:t>
+      </w:r>
+    </w:p>
+    <w:p/>
+    <w:p>
+      <w:pPr>
+        <w:keepNext/>
+      </w:pPr>
+      <w:r>
+        <w:lastRenderedPageBreak/>
+        <w:drawing>
+          <wp:inline distT="0" distB="0" distL="0" distR="0" wp14:anchorId="159A8342" wp14:editId="2FA68367">
+            <wp:extent cx="5749925" cy="2838450"/>
+            <wp:effectExtent l="0" t="0" r="3175" b="0"/>
+            <wp:docPr id="28" name="Resim 28"/>
+            <wp:cNvGraphicFramePr>
+              <a:graphicFrameLocks xmlns:a="http://schemas.openxmlformats.org/drawingml/2006/main" noChangeAspect="1"/>
+            </wp:cNvGraphicFramePr>
+            <a:graphic xmlns:a="http://schemas.openxmlformats.org/drawingml/2006/main">
+              <a:graphicData uri="http://schemas.openxmlformats.org/drawingml/2006/picture">
+                <pic:pic xmlns:pic="http://schemas.openxmlformats.org/drawingml/2006/picture">
+                  <pic:nvPicPr>
+                    <pic:cNvPr id="0" name="Picture 5"/>
+                    <pic:cNvPicPr>
+                      <a:picLocks noChangeAspect="1" noChangeArrowheads="1"/>
+                    </pic:cNvPicPr>
+                  </pic:nvPicPr>
+                  <pic:blipFill>
+                    <a:blip r:embed="rId30" cstate="print">
+                      <a:extLst>
+                        <a:ext uri="{28A0092B-C50C-407E-A947-70E740481C1C}">
+                          <a14:useLocalDpi xmlns:a14="http://schemas.microsoft.com/office/drawing/2010/main" val="0"/>
+                        </a:ext>
+                      </a:extLst>
+                    </a:blip>
+                    <a:srcRect/>
+                    <a:stretch>
+                      <a:fillRect/>
+                    </a:stretch>
+                  </pic:blipFill>
+                  <pic:spPr bwMode="auto">
+                    <a:xfrm>
+                      <a:off x="0" y="0"/>
+                      <a:ext cx="5749925" cy="2838450"/>
+                    </a:xfrm>
+                    <a:prstGeom prst="rect">
+                      <a:avLst/>
+                    </a:prstGeom>
+                    <a:noFill/>
+                    <a:ln>
+                      <a:noFill/>
+                    </a:ln>
+                  </pic:spPr>
+                </pic:pic>
+              </a:graphicData>
+            </a:graphic>
+          </wp:inline>
+        </w:drawing>
+      </w:r>
+    </w:p>
+    <w:p>
+      <w:pPr>
+        <w:pStyle w:val="ResimYazs"/>
+      </w:pPr>
+      <w:r>
+        <w:t xml:space="preserve">Figure </w:t>
+      </w:r>
+      <w:r>
+        <w:fldChar w:fldCharType="begin"/>
+      </w:r>
+      <w:r>
+        <w:instrText xml:space="preserve"> SEQ Figure \* ARABIC </w:instrText>
+      </w:r>
+      <w:r>
+        <w:fldChar w:fldCharType="separate"/>
+      </w:r>
+      <w:r>
+        <w:t>10</w:t>
+      </w:r>
+      <w:r>
+        <w:fldChar w:fldCharType="end"/>
+      </w:r>
+    </w:p>
+    <w:p/>
+    <w:p>
+      <w:pPr>
+        <w:keepNext/>
+      </w:pPr>
+      <w:r>
+        <w:drawing>
+          <wp:inline distT="0" distB="0" distL="0" distR="0" wp14:anchorId="67E1D212" wp14:editId="5D44DB06">
+            <wp:extent cx="4703445" cy="1228725"/>
+            <wp:effectExtent l="0" t="0" r="1905" b="9525"/>
+            <wp:docPr id="29" name="Resim 29"/>
+            <wp:cNvGraphicFramePr>
+              <a:graphicFrameLocks xmlns:a="http://schemas.openxmlformats.org/drawingml/2006/main" noChangeAspect="1"/>
+            </wp:cNvGraphicFramePr>
+            <a:graphic xmlns:a="http://schemas.openxmlformats.org/drawingml/2006/main">
+              <a:graphicData uri="http://schemas.openxmlformats.org/drawingml/2006/picture">
+                <pic:pic xmlns:pic="http://schemas.openxmlformats.org/drawingml/2006/picture">
+                  <pic:nvPicPr>
+                    <pic:cNvPr id="0" name="Picture 6"/>
+                    <pic:cNvPicPr>
+                      <a:picLocks noChangeAspect="1" noChangeArrowheads="1"/>
+                    </pic:cNvPicPr>
+                  </pic:nvPicPr>
+                  <pic:blipFill>
+                    <a:blip r:embed="rId31">
+                      <a:extLst>
+                        <a:ext uri="{28A0092B-C50C-407E-A947-70E740481C1C}">
+                          <a14:useLocalDpi xmlns:a14="http://schemas.microsoft.com/office/drawing/2010/main" val="0"/>
+                        </a:ext>
+                      </a:extLst>
+                    </a:blip>
+                    <a:srcRect/>
+                    <a:stretch>
+                      <a:fillRect/>
+                    </a:stretch>
+                  </pic:blipFill>
+                  <pic:spPr bwMode="auto">
+                    <a:xfrm>
+                      <a:off x="0" y="0"/>
+                      <a:ext cx="4703445" cy="1228725"/>
+                    </a:xfrm>
+                    <a:prstGeom prst="rect">
+                      <a:avLst/>
+                    </a:prstGeom>
+                    <a:noFill/>
+                    <a:ln>
+                      <a:noFill/>
+                    </a:ln>
+                  </pic:spPr>
+                </pic:pic>
+              </a:graphicData>
+            </a:graphic>
+          </wp:inline>
+        </w:drawing>
+      </w:r>
+    </w:p>
+    <w:p>
+      <w:pPr>
+        <w:pStyle w:val="ResimYazs"/>
+      </w:pPr>
+      <w:r>
+        <w:t xml:space="preserve">Figure </w:t>
+      </w:r>
+      <w:r>
+        <w:fldChar w:fldCharType="begin"/>
+      </w:r>
+      <w:r>
+        <w:instrText xml:space="preserve"> SEQ Figure \* ARABIC </w:instrText>
+      </w:r>
+      <w:r>
+        <w:fldChar w:fldCharType="separate"/>
+      </w:r>
+      <w:r>
+        <w:t>11</w:t>
+      </w:r>
+      <w:r>
+        <w:fldChar w:fldCharType="end"/>
+      </w:r>
+    </w:p>
+    <w:p/>
+    <w:p>
+      <w:r>
+        <w:t xml:space="preserve">Current waveform is related to diodes. </w:t>
+      </w:r>
+      <w:r>
+        <w:t>There is no negative current at output voltage and diodes provides that current is circulated. This behaviours reduces the THD of line current because the waveform is much smoother.</w:t>
+      </w:r>
+    </w:p>
+    <w:p>
+      <w:r>
+        <w:t>The phase difference between line current and line voltage depens on firing angle.( Equation 16)</w:t>
+      </w:r>
+    </w:p>
+    <w:p/>
+    <w:p>
+      <w:pPr>
+        <w:keepNext/>
+      </w:pPr>
+      <w:r>
+        <w:drawing>
+          <wp:inline distT="0" distB="0" distL="0" distR="0" wp14:anchorId="2558E780" wp14:editId="5EB5E121">
+            <wp:extent cx="1447800" cy="590550"/>
+            <wp:effectExtent l="0" t="0" r="0" b="0"/>
+            <wp:docPr id="30" name="Resim 30"/>
+            <wp:cNvGraphicFramePr>
+              <a:graphicFrameLocks xmlns:a="http://schemas.openxmlformats.org/drawingml/2006/main" noChangeAspect="1"/>
+            </wp:cNvGraphicFramePr>
+            <a:graphic xmlns:a="http://schemas.openxmlformats.org/drawingml/2006/main">
+              <a:graphicData uri="http://schemas.openxmlformats.org/drawingml/2006/picture">
+                <pic:pic xmlns:pic="http://schemas.openxmlformats.org/drawingml/2006/picture">
+                  <pic:nvPicPr>
+                    <pic:cNvPr id="1" name=""/>
+                    <pic:cNvPicPr/>
+                  </pic:nvPicPr>
+                  <pic:blipFill>
+                    <a:blip r:embed="rId32"/>
+                    <a:stretch>
+                      <a:fillRect/>
+                    </a:stretch>
+                  </pic:blipFill>
+                  <pic:spPr>
+                    <a:xfrm>
+                      <a:off x="0" y="0"/>
+                      <a:ext cx="1447800" cy="590550"/>
+                    </a:xfrm>
+                    <a:prstGeom prst="rect">
+                      <a:avLst/>
+                    </a:prstGeom>
+                  </pic:spPr>
+                </pic:pic>
+              </a:graphicData>
+            </a:graphic>
+          </wp:inline>
+        </w:drawing>
+      </w:r>
+    </w:p>
+    <w:p>
+      <w:pPr>
+        <w:pStyle w:val="ResimYazs"/>
+      </w:pPr>
+      <w:r>
+        <w:t xml:space="preserve">Equation </w:t>
+      </w:r>
+      <w:r>
+        <w:fldChar w:fldCharType="begin"/>
+      </w:r>
+      <w:r>
+        <w:instrText xml:space="preserve"> SEQ Equation \* ARABIC </w:instrText>
+      </w:r>
+      <w:r>
+        <w:fldChar w:fldCharType="separate"/>
+      </w:r>
+      <w:r>
+        <w:t>16</w:t>
+      </w:r>
+      <w:r>
+        <w:fldChar w:fldCharType="end"/>
+      </w:r>
+    </w:p>
+    <w:p/>
+    <w:p/>
+    <w:p>
+      <w:bookmarkStart w:id="1" w:name="_GoBack"/>
+      <w:bookmarkEnd w:id="1"/>
     </w:p>
     <w:sectPr>
       <w:pgSz w:w="11906" w:h="16838"/>

</xml_diff>

<commit_message>
Update something in Q1
</commit_message>
<xml_diff>
--- a/Report/Formulation and Proof of Q1/DraftofQ1.docx
+++ b/Report/Formulation and Proof of Q1/DraftofQ1.docx
@@ -903,7 +903,19 @@
     <w:p/>
     <w:p>
       <w:r>
-        <w:t xml:space="preserve">As can be seen Figure 2, there is a commutation at transition between thyristors. It reduces average voltage of rectifier. For the calculation of average voltage, it is not ignored. </w:t>
+        <w:t xml:space="preserve">As can be seen Figure 2, there is a commutation at transition between thyristors. It reduces average voltage of rectifier. For the calculation of average voltage, it </w:t>
+      </w:r>
+      <w:r>
+        <w:t>can</w:t>
+      </w:r>
+      <w:r>
+        <w:t xml:space="preserve"> not </w:t>
+      </w:r>
+      <w:r>
+        <w:t xml:space="preserve">be </w:t>
+      </w:r>
+      <w:r>
+        <w:t xml:space="preserve">ignored. </w:t>
       </w:r>
     </w:p>
     <w:p/>
@@ -2089,13 +2101,7 @@
       </w:pPr>
       <w:r>
         <w:lastRenderedPageBreak/>
-        <w:t xml:space="preserve">Simulation Results of </w:t>
-      </w:r>
-      <w:r>
-        <w:t>Half</w:t>
-      </w:r>
-      <w:r>
-        <w:t xml:space="preserve"> Controlled Rectifier </w:t>
+        <w:t xml:space="preserve">Simulation Results of Half Controlled Rectifier </w:t>
       </w:r>
     </w:p>
     <w:p>

</xml_diff>

<commit_message>
Q3 and Q1 report draft  is adjusted
</commit_message>
<xml_diff>
--- a/Report/Formulation and Proof of Q1/DraftofQ1.docx
+++ b/Report/Formulation and Proof of Q1/DraftofQ1.docx
@@ -24,6 +24,7 @@
           <w:lang w:val="tr-TR"/>
         </w:rPr>
       </w:pPr>
+      <w:bookmarkStart w:id="1" w:name="_Hlk532602661"/>
       <w:r>
         <w:rPr>
           <w:lang w:val="tr-TR"/>
@@ -205,7 +206,13 @@
         <w:rPr>
           <w:lang w:val="tr-TR"/>
         </w:rPr>
-        <w:t xml:space="preserve"> found by using only resistance value and average current of load. </w:t>
+        <w:t xml:space="preserve"> found by using only resistance value and average current of load.</w:t>
+      </w:r>
+      <w:r>
+        <w:rPr>
+          <w:lang w:val="tr-TR"/>
+        </w:rPr>
+        <w:t xml:space="preserve"> In addition, there is some assumption that voltage drop due to commutation is calculated average current, not minumum current.</w:t>
       </w:r>
     </w:p>
     <w:p>
@@ -220,13 +227,6 @@
         </w:rPr>
         <w:t>If required analytical explanation,</w:t>
       </w:r>
-    </w:p>
-    <w:p>
-      <w:pPr>
-        <w:rPr>
-          <w:lang w:val="tr-TR"/>
-        </w:rPr>
-      </w:pPr>
     </w:p>
     <w:p>
       <w:pPr>
@@ -235,9 +235,9 @@
       </w:pPr>
       <w:r>
         <w:drawing>
-          <wp:inline distT="0" distB="0" distL="0" distR="0" wp14:anchorId="4D674059" wp14:editId="55BE5DCE">
-            <wp:extent cx="1566407" cy="423153"/>
-            <wp:effectExtent l="0" t="0" r="0" b="0"/>
+          <wp:inline distT="0" distB="0" distL="0" distR="0" wp14:anchorId="4D674059" wp14:editId="12802C83">
+            <wp:extent cx="1024128" cy="242755"/>
+            <wp:effectExtent l="0" t="0" r="5080" b="5080"/>
             <wp:docPr id="3" name="Resim 3"/>
             <wp:cNvGraphicFramePr>
               <a:graphicFrameLocks xmlns:a="http://schemas.openxmlformats.org/drawingml/2006/main" noChangeAspect="1"/>
@@ -258,7 +258,7 @@
                   <pic:spPr>
                     <a:xfrm>
                       <a:off x="0" y="0"/>
-                      <a:ext cx="1584226" cy="427967"/>
+                      <a:ext cx="1177108" cy="279017"/>
                     </a:xfrm>
                     <a:prstGeom prst="rect">
                       <a:avLst/>
@@ -297,21 +297,14 @@
     </w:p>
     <w:p>
       <w:pPr>
-        <w:rPr>
-          <w:lang w:val="tr-TR"/>
-        </w:rPr>
-      </w:pPr>
-    </w:p>
-    <w:p>
-      <w:pPr>
         <w:keepNext/>
         <w:jc w:val="center"/>
       </w:pPr>
       <w:r>
         <w:drawing>
-          <wp:inline distT="0" distB="0" distL="0" distR="0" wp14:anchorId="2CEE128E" wp14:editId="16EC315B">
-            <wp:extent cx="2631882" cy="491117"/>
-            <wp:effectExtent l="0" t="0" r="0" b="4445"/>
+          <wp:inline distT="0" distB="0" distL="0" distR="0" wp14:anchorId="2CEE128E" wp14:editId="06E195BE">
+            <wp:extent cx="2157984" cy="402686"/>
+            <wp:effectExtent l="0" t="0" r="0" b="0"/>
             <wp:docPr id="2" name="Resim 2"/>
             <wp:cNvGraphicFramePr>
               <a:graphicFrameLocks xmlns:a="http://schemas.openxmlformats.org/drawingml/2006/main" noChangeAspect="1"/>
@@ -332,7 +325,7 @@
                   <pic:spPr>
                     <a:xfrm>
                       <a:off x="0" y="0"/>
-                      <a:ext cx="3347225" cy="624602"/>
+                      <a:ext cx="2917441" cy="544403"/>
                     </a:xfrm>
                     <a:prstGeom prst="rect">
                       <a:avLst/>
@@ -371,22 +364,14 @@
     </w:p>
     <w:p>
       <w:pPr>
-        <w:rPr>
-          <w:lang w:val="tr-TR"/>
-        </w:rPr>
-      </w:pPr>
-    </w:p>
-    <w:p>
-      <w:pPr>
         <w:keepNext/>
         <w:jc w:val="center"/>
       </w:pPr>
       <w:r>
-        <w:lastRenderedPageBreak/>
         <w:drawing>
-          <wp:inline distT="0" distB="0" distL="0" distR="0" wp14:anchorId="021A7880" wp14:editId="0E186CA3">
-            <wp:extent cx="1518699" cy="629704"/>
-            <wp:effectExtent l="0" t="0" r="5715" b="0"/>
+          <wp:inline distT="0" distB="0" distL="0" distR="0" wp14:anchorId="021A7880" wp14:editId="5F27468B">
+            <wp:extent cx="1082649" cy="448903"/>
+            <wp:effectExtent l="0" t="0" r="3810" b="8890"/>
             <wp:docPr id="4" name="Resim 4"/>
             <wp:cNvGraphicFramePr>
               <a:graphicFrameLocks xmlns:a="http://schemas.openxmlformats.org/drawingml/2006/main" noChangeAspect="1"/>
@@ -407,7 +392,7 @@
                   <pic:spPr>
                     <a:xfrm>
                       <a:off x="0" y="0"/>
-                      <a:ext cx="1564601" cy="648737"/>
+                      <a:ext cx="1166948" cy="483856"/>
                     </a:xfrm>
                     <a:prstGeom prst="rect">
                       <a:avLst/>
@@ -446,21 +431,15 @@
     </w:p>
     <w:p>
       <w:pPr>
-        <w:rPr>
-          <w:lang w:val="tr-TR"/>
-        </w:rPr>
-      </w:pPr>
-    </w:p>
-    <w:p>
-      <w:pPr>
         <w:keepNext/>
         <w:jc w:val="center"/>
       </w:pPr>
       <w:r>
+        <w:lastRenderedPageBreak/>
         <w:drawing>
-          <wp:inline distT="0" distB="0" distL="0" distR="0" wp14:anchorId="3AC0ACB8" wp14:editId="61C12F21">
-            <wp:extent cx="1685676" cy="625688"/>
-            <wp:effectExtent l="0" t="0" r="0" b="3175"/>
+          <wp:inline distT="0" distB="0" distL="0" distR="0" wp14:anchorId="3AC0ACB8" wp14:editId="0D2880B7">
+            <wp:extent cx="1133856" cy="420864"/>
+            <wp:effectExtent l="0" t="0" r="0" b="0"/>
             <wp:docPr id="5" name="Resim 5"/>
             <wp:cNvGraphicFramePr>
               <a:graphicFrameLocks xmlns:a="http://schemas.openxmlformats.org/drawingml/2006/main" noChangeAspect="1"/>
@@ -481,7 +460,7 @@
                   <pic:spPr>
                     <a:xfrm>
                       <a:off x="0" y="0"/>
-                      <a:ext cx="1710228" cy="634801"/>
+                      <a:ext cx="1219238" cy="452556"/>
                     </a:xfrm>
                     <a:prstGeom prst="rect">
                       <a:avLst/>
@@ -525,9 +504,9 @@
       </w:pPr>
       <w:r>
         <w:drawing>
-          <wp:inline distT="0" distB="0" distL="0" distR="0" wp14:anchorId="233F3784" wp14:editId="291A6A1A">
-            <wp:extent cx="1550504" cy="535629"/>
-            <wp:effectExtent l="0" t="0" r="0" b="0"/>
+          <wp:inline distT="0" distB="0" distL="0" distR="0" wp14:anchorId="233F3784" wp14:editId="3B180B05">
+            <wp:extent cx="1298677" cy="448634"/>
+            <wp:effectExtent l="0" t="0" r="0" b="8890"/>
             <wp:docPr id="7" name="Resim 7"/>
             <wp:cNvGraphicFramePr>
               <a:graphicFrameLocks xmlns:a="http://schemas.openxmlformats.org/drawingml/2006/main" noChangeAspect="1"/>
@@ -548,7 +527,7 @@
                   <pic:spPr>
                     <a:xfrm>
                       <a:off x="0" y="0"/>
-                      <a:ext cx="1582507" cy="546685"/>
+                      <a:ext cx="1356110" cy="468474"/>
                     </a:xfrm>
                     <a:prstGeom prst="rect">
                       <a:avLst/>
@@ -587,21 +566,14 @@
     </w:p>
     <w:p>
       <w:pPr>
-        <w:rPr>
-          <w:lang w:val="tr-TR"/>
-        </w:rPr>
-      </w:pPr>
-    </w:p>
-    <w:p>
-      <w:pPr>
         <w:keepNext/>
         <w:jc w:val="center"/>
       </w:pPr>
       <w:r>
         <w:drawing>
-          <wp:inline distT="0" distB="0" distL="0" distR="0" wp14:anchorId="7A9F890F" wp14:editId="0C8AA257">
-            <wp:extent cx="1057523" cy="489104"/>
-            <wp:effectExtent l="0" t="0" r="0" b="6350"/>
+          <wp:inline distT="0" distB="0" distL="0" distR="0" wp14:anchorId="7A9F890F" wp14:editId="07F0DCFF">
+            <wp:extent cx="753465" cy="348477"/>
+            <wp:effectExtent l="0" t="0" r="0" b="0"/>
             <wp:docPr id="6" name="Resim 6"/>
             <wp:cNvGraphicFramePr>
               <a:graphicFrameLocks xmlns:a="http://schemas.openxmlformats.org/drawingml/2006/main" noChangeAspect="1"/>
@@ -622,7 +594,7 @@
                   <pic:spPr>
                     <a:xfrm>
                       <a:off x="0" y="0"/>
-                      <a:ext cx="1094938" cy="506408"/>
+                      <a:ext cx="797985" cy="369067"/>
                     </a:xfrm>
                     <a:prstGeom prst="rect">
                       <a:avLst/>
@@ -750,6 +722,61 @@
         </w:rPr>
         <w:t xml:space="preserve"> and this calculation is independent from source side.So, both of circuits, fully and half controlled, have same average voltage.</w:t>
       </w:r>
+      <w:r>
+        <w:rPr>
+          <w:lang w:val="tr-TR"/>
+        </w:rPr>
+        <w:t xml:space="preserve"> Average current gives us the voltage drop from commutation and firing angle can be found by using output voltages and input voltages.</w:t>
+      </w:r>
+    </w:p>
+    <w:p>
+      <w:pPr>
+        <w:rPr>
+          <w:lang w:val="tr-TR"/>
+        </w:rPr>
+      </w:pPr>
+    </w:p>
+    <w:p>
+      <w:pPr>
+        <w:rPr>
+          <w:lang w:val="tr-TR"/>
+        </w:rPr>
+      </w:pPr>
+    </w:p>
+    <w:p>
+      <w:pPr>
+        <w:rPr>
+          <w:lang w:val="tr-TR"/>
+        </w:rPr>
+      </w:pPr>
+    </w:p>
+    <w:p>
+      <w:pPr>
+        <w:rPr>
+          <w:lang w:val="tr-TR"/>
+        </w:rPr>
+      </w:pPr>
+    </w:p>
+    <w:p>
+      <w:pPr>
+        <w:rPr>
+          <w:lang w:val="tr-TR"/>
+        </w:rPr>
+      </w:pPr>
+    </w:p>
+    <w:p>
+      <w:pPr>
+        <w:rPr>
+          <w:lang w:val="tr-TR"/>
+        </w:rPr>
+      </w:pPr>
+    </w:p>
+    <w:p>
+      <w:pPr>
+        <w:rPr>
+          <w:lang w:val="tr-TR"/>
+        </w:rPr>
+      </w:pPr>
     </w:p>
     <w:p>
       <w:pPr>
@@ -918,23 +945,15 @@
         <w:t xml:space="preserve">ignored. </w:t>
       </w:r>
     </w:p>
-    <w:p/>
-    <w:p>
-      <w:pPr>
-        <w:rPr>
-          <w:lang w:val="tr-TR"/>
-        </w:rPr>
-      </w:pPr>
-    </w:p>
     <w:p>
       <w:pPr>
         <w:keepNext/>
       </w:pPr>
       <w:r>
         <w:drawing>
-          <wp:inline distT="0" distB="0" distL="0" distR="0" wp14:anchorId="6E75400A" wp14:editId="2326A52A">
-            <wp:extent cx="3486150" cy="914400"/>
-            <wp:effectExtent l="0" t="0" r="0" b="0"/>
+          <wp:inline distT="0" distB="0" distL="0" distR="0" wp14:anchorId="6E75400A" wp14:editId="58489941">
+            <wp:extent cx="2260396" cy="592891"/>
+            <wp:effectExtent l="0" t="0" r="6985" b="0"/>
             <wp:docPr id="9" name="Resim 9"/>
             <wp:cNvGraphicFramePr>
               <a:graphicFrameLocks xmlns:a="http://schemas.openxmlformats.org/drawingml/2006/main" noChangeAspect="1"/>
@@ -955,7 +974,7 @@
                   <pic:spPr>
                     <a:xfrm>
                       <a:off x="0" y="0"/>
-                      <a:ext cx="3486150" cy="914400"/>
+                      <a:ext cx="2383928" cy="625293"/>
                     </a:xfrm>
                     <a:prstGeom prst="rect">
                       <a:avLst/>
@@ -991,27 +1010,20 @@
         <w:fldChar w:fldCharType="end"/>
       </w:r>
     </w:p>
-    <w:p/>
     <w:p>
       <w:r>
         <w:t xml:space="preserve">Equation 7 is used for calculate average output voltage of rectifier. The equation contains commutation time. </w:t>
       </w:r>
     </w:p>
     <w:p>
-      <w:r>
-        <w:t xml:space="preserve"> </w:t>
-      </w:r>
-    </w:p>
-    <w:p>
       <w:pPr>
         <w:keepNext/>
       </w:pPr>
       <w:r>
-        <w:lastRenderedPageBreak/>
         <w:drawing>
-          <wp:inline distT="0" distB="0" distL="0" distR="0" wp14:anchorId="72966812" wp14:editId="0F2374E6">
-            <wp:extent cx="2676525" cy="1076325"/>
-            <wp:effectExtent l="0" t="0" r="9525" b="9525"/>
+          <wp:inline distT="0" distB="0" distL="0" distR="0" wp14:anchorId="72966812" wp14:editId="3D437BB3">
+            <wp:extent cx="1770278" cy="711891"/>
+            <wp:effectExtent l="0" t="0" r="1905" b="0"/>
             <wp:docPr id="10" name="Resim 10"/>
             <wp:cNvGraphicFramePr>
               <a:graphicFrameLocks xmlns:a="http://schemas.openxmlformats.org/drawingml/2006/main" noChangeAspect="1"/>
@@ -1032,7 +1044,7 @@
                   <pic:spPr>
                     <a:xfrm>
                       <a:off x="0" y="0"/>
-                      <a:ext cx="2676525" cy="1076325"/>
+                      <a:ext cx="1820310" cy="732011"/>
                     </a:xfrm>
                     <a:prstGeom prst="rect">
                       <a:avLst/>
@@ -1089,9 +1101,9 @@
       </w:pPr>
       <w:r>
         <w:drawing>
-          <wp:inline distT="0" distB="0" distL="0" distR="0" wp14:anchorId="699205C7" wp14:editId="21F48A52">
-            <wp:extent cx="3829050" cy="771525"/>
-            <wp:effectExtent l="0" t="0" r="0" b="9525"/>
+          <wp:inline distT="0" distB="0" distL="0" distR="0" wp14:anchorId="699205C7" wp14:editId="76D24A94">
+            <wp:extent cx="2443276" cy="492302"/>
+            <wp:effectExtent l="0" t="0" r="0" b="3175"/>
             <wp:docPr id="12" name="Resim 12"/>
             <wp:cNvGraphicFramePr>
               <a:graphicFrameLocks xmlns:a="http://schemas.openxmlformats.org/drawingml/2006/main" noChangeAspect="1"/>
@@ -1112,7 +1124,7 @@
                   <pic:spPr>
                     <a:xfrm>
                       <a:off x="0" y="0"/>
-                      <a:ext cx="3829050" cy="771525"/>
+                      <a:ext cx="2499482" cy="503627"/>
                     </a:xfrm>
                     <a:prstGeom prst="rect">
                       <a:avLst/>
@@ -1149,16 +1161,15 @@
       </w:r>
     </w:p>
     <w:p/>
-    <w:p/>
     <w:p>
       <w:pPr>
         <w:keepNext/>
       </w:pPr>
       <w:r>
         <w:drawing>
-          <wp:inline distT="0" distB="0" distL="0" distR="0" wp14:anchorId="2B8A52E2" wp14:editId="749A74E6">
-            <wp:extent cx="2743200" cy="733425"/>
-            <wp:effectExtent l="0" t="0" r="0" b="9525"/>
+          <wp:inline distT="0" distB="0" distL="0" distR="0" wp14:anchorId="2B8A52E2" wp14:editId="48E3F9E4">
+            <wp:extent cx="2011680" cy="537845"/>
+            <wp:effectExtent l="0" t="0" r="7620" b="0"/>
             <wp:docPr id="13" name="Resim 13"/>
             <wp:cNvGraphicFramePr>
               <a:graphicFrameLocks xmlns:a="http://schemas.openxmlformats.org/drawingml/2006/main" noChangeAspect="1"/>
@@ -1179,7 +1190,7 @@
                   <pic:spPr>
                     <a:xfrm>
                       <a:off x="0" y="0"/>
-                      <a:ext cx="2743200" cy="733425"/>
+                      <a:ext cx="2038054" cy="544896"/>
                     </a:xfrm>
                     <a:prstGeom prst="rect">
                       <a:avLst/>
@@ -1218,9 +1229,9 @@
     <w:p>
       <w:r>
         <w:drawing>
-          <wp:inline distT="0" distB="0" distL="0" distR="0" wp14:anchorId="5F2AEB31" wp14:editId="0C8D95AA">
-            <wp:extent cx="3095625" cy="685800"/>
-            <wp:effectExtent l="0" t="0" r="9525" b="0"/>
+          <wp:inline distT="0" distB="0" distL="0" distR="0" wp14:anchorId="5F2AEB31" wp14:editId="019A82C8">
+            <wp:extent cx="2026310" cy="448906"/>
+            <wp:effectExtent l="0" t="0" r="0" b="8890"/>
             <wp:docPr id="15" name="Resim 15"/>
             <wp:cNvGraphicFramePr>
               <a:graphicFrameLocks xmlns:a="http://schemas.openxmlformats.org/drawingml/2006/main" noChangeAspect="1"/>
@@ -1241,7 +1252,7 @@
                   <pic:spPr>
                     <a:xfrm>
                       <a:off x="0" y="0"/>
-                      <a:ext cx="3095625" cy="685800"/>
+                      <a:ext cx="2074325" cy="459543"/>
                     </a:xfrm>
                     <a:prstGeom prst="rect">
                       <a:avLst/>
@@ -1258,12 +1269,22 @@
       <w:r>
         <w:t>Then, average voltage is written with only firing angle dependency.</w:t>
       </w:r>
-    </w:p>
-    <w:p>
-      <w:r>
-        <w:t xml:space="preserve">If numerical values are placed and firing angle that provides required average current is found 36.1 degree. </w:t>
-      </w:r>
-    </w:p>
+      <w:r>
+        <w:t xml:space="preserve"> </w:t>
+      </w:r>
+      <w:r>
+        <w:t xml:space="preserve">It is not required commutation time to find firing angle  </w:t>
+      </w:r>
+    </w:p>
+    <w:p>
+      <w:r>
+        <w:t>If numerical values are placed and firing angle that provides required average current is found 36.1 degree.</w:t>
+      </w:r>
+      <w:r>
+        <w:t xml:space="preserve"> Simulation are adjusted to 36.1 degree firing angle.  </w:t>
+      </w:r>
+    </w:p>
+    <w:bookmarkEnd w:id="1"/>
     <w:p>
       <w:pPr>
         <w:pStyle w:val="Balk1"/>
@@ -1273,6 +1294,7 @@
       <w:pPr>
         <w:pStyle w:val="Balk1"/>
       </w:pPr>
+      <w:bookmarkStart w:id="2" w:name="_Hlk532602761"/>
       <w:r>
         <w:t xml:space="preserve">Simulation Results of Fully Controlled Rectifier </w:t>
       </w:r>
@@ -1366,6 +1388,7 @@
         <w:keepNext/>
       </w:pPr>
       <w:r>
+        <w:lastRenderedPageBreak/>
         <w:drawing>
           <wp:inline distT="0" distB="0" distL="0" distR="0" wp14:anchorId="000906D9" wp14:editId="75585CDD">
             <wp:extent cx="3619500" cy="1600200"/>
@@ -1430,6 +1453,12 @@
       <w:r>
         <w:t>Average voltage and current at figure 4 is almost the same as analytical solution. In simulation, thyrisyors have snubber circuits and it can  changes result in small size.</w:t>
       </w:r>
+      <w:r>
+        <w:t xml:space="preserve"> In addition, we can solve analytically with assumption that commutation occurs ar average </w:t>
+      </w:r>
+      <w:r>
+        <w:t>current.</w:t>
+      </w:r>
     </w:p>
     <w:p/>
     <w:p/>
@@ -1438,10 +1467,9 @@
         <w:keepNext/>
       </w:pPr>
       <w:r>
-        <w:lastRenderedPageBreak/>
         <w:drawing>
-          <wp:inline distT="0" distB="0" distL="0" distR="0" wp14:anchorId="7BD203B4" wp14:editId="735BDA5D">
-            <wp:extent cx="4381804" cy="2215856"/>
+          <wp:inline distT="0" distB="0" distL="0" distR="0" wp14:anchorId="7BD203B4" wp14:editId="1A4B56C7">
+            <wp:extent cx="4424525" cy="2237460"/>
             <wp:effectExtent l="0" t="0" r="0" b="0"/>
             <wp:docPr id="18" name="Resim 18"/>
             <wp:cNvGraphicFramePr>
@@ -1472,7 +1500,7 @@
                   <pic:spPr bwMode="auto">
                     <a:xfrm>
                       <a:off x="0" y="0"/>
-                      <a:ext cx="4401823" cy="2225980"/>
+                      <a:ext cx="4446130" cy="2248386"/>
                     </a:xfrm>
                     <a:prstGeom prst="rect">
                       <a:avLst/>
@@ -1599,11 +1627,15 @@
     </w:p>
     <w:p/>
     <w:p>
-      <w:r>
+      <w:pPr>
+        <w:keepNext/>
+      </w:pPr>
+      <w:r>
+        <w:lastRenderedPageBreak/>
         <w:drawing>
-          <wp:inline distT="0" distB="0" distL="0" distR="0" wp14:anchorId="15F3734D" wp14:editId="379B0C8B">
-            <wp:extent cx="1514475" cy="552450"/>
-            <wp:effectExtent l="0" t="0" r="9525" b="0"/>
+          <wp:inline distT="0" distB="0" distL="0" distR="0" wp14:anchorId="15F3734D" wp14:editId="6830D388">
+            <wp:extent cx="1419148" cy="517677"/>
+            <wp:effectExtent l="0" t="0" r="0" b="0"/>
             <wp:docPr id="20" name="Resim 20"/>
             <wp:cNvGraphicFramePr>
               <a:graphicFrameLocks xmlns:a="http://schemas.openxmlformats.org/drawingml/2006/main" noChangeAspect="1"/>
@@ -1624,7 +1656,7 @@
                   <pic:spPr>
                     <a:xfrm>
                       <a:off x="0" y="0"/>
-                      <a:ext cx="1514475" cy="552450"/>
+                      <a:ext cx="1431208" cy="522076"/>
                     </a:xfrm>
                     <a:prstGeom prst="rect">
                       <a:avLst/>
@@ -1638,18 +1670,46 @@
       </w:r>
     </w:p>
     <w:p>
-      <w:r>
-        <w:t xml:space="preserve">THD is smaller than 48% because commutation makes the current more smoother. </w:t>
-      </w:r>
+      <w:pPr>
+        <w:pStyle w:val="ResimYazs"/>
+      </w:pPr>
+      <w:r>
+        <w:t xml:space="preserve">Equation </w:t>
+      </w:r>
+      <w:r>
+        <w:fldChar w:fldCharType="begin"/>
+      </w:r>
+      <w:r>
+        <w:instrText xml:space="preserve"> SEQ Equation \* ARABIC </w:instrText>
+      </w:r>
+      <w:r>
+        <w:fldChar w:fldCharType="separate"/>
+      </w:r>
+      <w:r>
+        <w:t>11</w:t>
+      </w:r>
+      <w:r>
+        <w:fldChar w:fldCharType="end"/>
+      </w:r>
+    </w:p>
+    <w:p>
+      <w:r>
+        <w:t>THD is smaller than 48% because commutation makes the current more smoother</w:t>
+      </w:r>
+      <w:r>
+        <w:t xml:space="preserve"> than square wave. </w:t>
+      </w:r>
+    </w:p>
+    <w:p>
+      <w:bookmarkStart w:id="3" w:name="_Hlk532602726"/>
+      <w:bookmarkEnd w:id="2"/>
     </w:p>
     <w:p/>
-    <w:p/>
     <w:p>
       <w:pPr>
         <w:pStyle w:val="Balk1"/>
       </w:pPr>
       <w:r>
-        <w:lastRenderedPageBreak/>
         <w:t>Firing Angle Calculation of Half Controlled Rectifier</w:t>
       </w:r>
     </w:p>
@@ -1744,9 +1804,9 @@
       </w:pPr>
       <w:r>
         <w:drawing>
-          <wp:inline distT="0" distB="0" distL="0" distR="0" wp14:anchorId="2C3F3648" wp14:editId="10122D51">
-            <wp:extent cx="3314700" cy="733425"/>
-            <wp:effectExtent l="0" t="0" r="0" b="9525"/>
+          <wp:inline distT="0" distB="0" distL="0" distR="0" wp14:anchorId="2C3F3648" wp14:editId="136E26C6">
+            <wp:extent cx="2267712" cy="501764"/>
+            <wp:effectExtent l="0" t="0" r="0" b="0"/>
             <wp:docPr id="21" name="Resim 21"/>
             <wp:cNvGraphicFramePr>
               <a:graphicFrameLocks xmlns:a="http://schemas.openxmlformats.org/drawingml/2006/main" noChangeAspect="1"/>
@@ -1767,7 +1827,7 @@
                   <pic:spPr>
                     <a:xfrm>
                       <a:off x="0" y="0"/>
-                      <a:ext cx="3314700" cy="733425"/>
+                      <a:ext cx="2386588" cy="528067"/>
                     </a:xfrm>
                     <a:prstGeom prst="rect">
                       <a:avLst/>
@@ -1797,16 +1857,22 @@
         <w:fldChar w:fldCharType="separate"/>
       </w:r>
       <w:r>
+        <w:t>12</w:t>
+      </w:r>
+      <w:r>
+        <w:fldChar w:fldCharType="end"/>
+      </w:r>
+    </w:p>
+    <w:p/>
+    <w:p>
+      <w:r>
+        <w:t>Equation</w:t>
+      </w:r>
+      <w:r>
         <w:t>11</w:t>
       </w:r>
       <w:r>
-        <w:fldChar w:fldCharType="end"/>
-      </w:r>
-    </w:p>
-    <w:p/>
-    <w:p>
-      <w:r>
-        <w:t>Equation 11 shows that average output with respect to firing angle and commutation time. The equation is reduced to Equation 12.</w:t>
+        <w:t xml:space="preserve">  shows that average output with respect to firing angle and commutation time. The equation is reduced to Equation 12.</w:t>
       </w:r>
     </w:p>
     <w:p>
@@ -1814,10 +1880,11 @@
         <w:keepNext/>
       </w:pPr>
       <w:r>
+        <w:lastRenderedPageBreak/>
         <w:drawing>
-          <wp:inline distT="0" distB="0" distL="0" distR="0" wp14:anchorId="67306A44" wp14:editId="47699323">
-            <wp:extent cx="3057525" cy="1000125"/>
-            <wp:effectExtent l="0" t="0" r="9525" b="9525"/>
+          <wp:inline distT="0" distB="0" distL="0" distR="0" wp14:anchorId="67306A44" wp14:editId="55257C56">
+            <wp:extent cx="1967788" cy="643669"/>
+            <wp:effectExtent l="0" t="0" r="0" b="4445"/>
             <wp:docPr id="22" name="Resim 22"/>
             <wp:cNvGraphicFramePr>
               <a:graphicFrameLocks xmlns:a="http://schemas.openxmlformats.org/drawingml/2006/main" noChangeAspect="1"/>
@@ -1838,7 +1905,7 @@
                   <pic:spPr>
                     <a:xfrm>
                       <a:off x="0" y="0"/>
-                      <a:ext cx="3057525" cy="1000125"/>
+                      <a:ext cx="2035052" cy="665671"/>
                     </a:xfrm>
                     <a:prstGeom prst="rect">
                       <a:avLst/>
@@ -1868,7 +1935,7 @@
         <w:fldChar w:fldCharType="separate"/>
       </w:r>
       <w:r>
-        <w:t>12</w:t>
+        <w:t>13</w:t>
       </w:r>
       <w:r>
         <w:fldChar w:fldCharType="end"/>
@@ -1888,11 +1955,10 @@
         <w:keepNext/>
       </w:pPr>
       <w:r>
-        <w:lastRenderedPageBreak/>
         <w:drawing>
-          <wp:inline distT="0" distB="0" distL="0" distR="0" wp14:anchorId="4C03AB73" wp14:editId="43D54A58">
-            <wp:extent cx="3724275" cy="857250"/>
-            <wp:effectExtent l="0" t="0" r="9525" b="0"/>
+          <wp:inline distT="0" distB="0" distL="0" distR="0" wp14:anchorId="4C03AB73" wp14:editId="313E335A">
+            <wp:extent cx="2165299" cy="498406"/>
+            <wp:effectExtent l="0" t="0" r="6985" b="0"/>
             <wp:docPr id="23" name="Resim 23"/>
             <wp:cNvGraphicFramePr>
               <a:graphicFrameLocks xmlns:a="http://schemas.openxmlformats.org/drawingml/2006/main" noChangeAspect="1"/>
@@ -1913,7 +1979,7 @@
                   <pic:spPr>
                     <a:xfrm>
                       <a:off x="0" y="0"/>
-                      <a:ext cx="3724275" cy="857250"/>
+                      <a:ext cx="2232062" cy="513773"/>
                     </a:xfrm>
                     <a:prstGeom prst="rect">
                       <a:avLst/>
@@ -1943,23 +2009,21 @@
         <w:fldChar w:fldCharType="separate"/>
       </w:r>
       <w:r>
-        <w:t>13</w:t>
+        <w:t>14</w:t>
       </w:r>
       <w:r>
         <w:fldChar w:fldCharType="end"/>
       </w:r>
     </w:p>
-    <w:p/>
-    <w:p/>
     <w:p>
       <w:pPr>
         <w:keepNext/>
       </w:pPr>
       <w:r>
         <w:drawing>
-          <wp:inline distT="0" distB="0" distL="0" distR="0" wp14:anchorId="258EE87D" wp14:editId="7679C68B">
-            <wp:extent cx="2647950" cy="876300"/>
-            <wp:effectExtent l="0" t="0" r="0" b="0"/>
+          <wp:inline distT="0" distB="0" distL="0" distR="0" wp14:anchorId="258EE87D" wp14:editId="4CB028F9">
+            <wp:extent cx="2187244" cy="723836"/>
+            <wp:effectExtent l="0" t="0" r="3810" b="635"/>
             <wp:docPr id="24" name="Resim 24"/>
             <wp:cNvGraphicFramePr>
               <a:graphicFrameLocks xmlns:a="http://schemas.openxmlformats.org/drawingml/2006/main" noChangeAspect="1"/>
@@ -1980,7 +2044,7 @@
                   <pic:spPr>
                     <a:xfrm>
                       <a:off x="0" y="0"/>
-                      <a:ext cx="2647950" cy="876300"/>
+                      <a:ext cx="2222194" cy="735402"/>
                     </a:xfrm>
                     <a:prstGeom prst="rect">
                       <a:avLst/>
@@ -2010,29 +2074,26 @@
         <w:fldChar w:fldCharType="separate"/>
       </w:r>
       <w:r>
-        <w:t>14</w:t>
+        <w:t>15</w:t>
       </w:r>
       <w:r>
         <w:fldChar w:fldCharType="end"/>
       </w:r>
     </w:p>
-    <w:p/>
     <w:p>
       <w:r>
         <w:t xml:space="preserve">Then, average output voltage can be calculated as only firing agle varible if the circuit parameters and average current are known. </w:t>
       </w:r>
     </w:p>
-    <w:p/>
-    <w:p/>
     <w:p>
       <w:pPr>
         <w:keepNext/>
       </w:pPr>
       <w:r>
         <w:drawing>
-          <wp:inline distT="0" distB="0" distL="0" distR="0" wp14:anchorId="75E7337F" wp14:editId="41AF93D6">
-            <wp:extent cx="3467100" cy="1009650"/>
-            <wp:effectExtent l="0" t="0" r="0" b="0"/>
+          <wp:inline distT="0" distB="0" distL="0" distR="0" wp14:anchorId="75E7337F" wp14:editId="35255C1A">
+            <wp:extent cx="2209190" cy="643336"/>
+            <wp:effectExtent l="0" t="0" r="635" b="4445"/>
             <wp:docPr id="25" name="Resim 25"/>
             <wp:cNvGraphicFramePr>
               <a:graphicFrameLocks xmlns:a="http://schemas.openxmlformats.org/drawingml/2006/main" noChangeAspect="1"/>
@@ -2053,7 +2114,7 @@
                   <pic:spPr>
                     <a:xfrm>
                       <a:off x="0" y="0"/>
-                      <a:ext cx="3467100" cy="1009650"/>
+                      <a:ext cx="2236542" cy="651301"/>
                     </a:xfrm>
                     <a:prstGeom prst="rect">
                       <a:avLst/>
@@ -2083,7 +2144,7 @@
         <w:fldChar w:fldCharType="separate"/>
       </w:r>
       <w:r>
-        <w:t>15</w:t>
+        <w:t>16</w:t>
       </w:r>
       <w:r>
         <w:fldChar w:fldCharType="end"/>
@@ -2094,11 +2155,16 @@
       <w:r>
         <w:t>From equation 15, only unknown is firing angle. By placing other parameters numerical, firing angle is drawn as 56.06 degree.</w:t>
       </w:r>
+      <w:r>
+        <w:t>Simulation are adjusted to give 56.06 degree firing angle.</w:t>
+      </w:r>
     </w:p>
     <w:p>
       <w:pPr>
         <w:pStyle w:val="Balk1"/>
       </w:pPr>
+      <w:bookmarkStart w:id="4" w:name="_Hlk532602780"/>
+      <w:bookmarkEnd w:id="3"/>
       <w:r>
         <w:lastRenderedPageBreak/>
         <w:t xml:space="preserve">Simulation Results of Half Controlled Rectifier </w:t>
@@ -2274,7 +2340,10 @@
     <w:p/>
     <w:p>
       <w:r>
-        <w:t>Figure 9 represents that our analytical calculation is true because as expected, the average current is like 40 ampers. Small changes are related to snubber circuit among diodes and thyristors.</w:t>
+        <w:t>Figure 9 represents that our analytical calculation is true because as expected, the average current is like 40 ampers. Small changes are related to snubber circuit among diodes and thyristors</w:t>
+      </w:r>
+      <w:r>
+        <w:t>. For the commutation, average current is taken to calculate analytically by assumption.</w:t>
       </w:r>
     </w:p>
     <w:p/>
@@ -2510,18 +2579,19 @@
         <w:fldChar w:fldCharType="separate"/>
       </w:r>
       <w:r>
-        <w:t>16</w:t>
+        <w:t>17</w:t>
       </w:r>
       <w:r>
         <w:fldChar w:fldCharType="end"/>
       </w:r>
     </w:p>
+    <w:p>
+      <w:bookmarkStart w:id="5" w:name="_GoBack"/>
+      <w:bookmarkEnd w:id="5"/>
+    </w:p>
+    <w:bookmarkEnd w:id="4"/>
     <w:p/>
     <w:p/>
-    <w:p>
-      <w:bookmarkStart w:id="1" w:name="_GoBack"/>
-      <w:bookmarkEnd w:id="1"/>
-    </w:p>
     <w:sectPr>
       <w:pgSz w:w="11906" w:h="16838"/>
       <w:pgMar w:top="1417" w:right="1417" w:bottom="1417" w:left="1417" w:header="708" w:footer="708" w:gutter="0"/>

</xml_diff>